<commit_message>
1.3 Vision and mission
</commit_message>
<xml_diff>
--- a/1.1 Introduction.docx
+++ b/1.1 Introduction.docx
@@ -1,6 +1,6 @@
 
 <file path=word/document.xml><?xml version="1.0" encoding="utf-8"?>
-<w:document xmlns:wpc="http://schemas.microsoft.com/office/word/2010/wordprocessingCanvas" xmlns:mc="http://schemas.openxmlformats.org/markup-compatibility/2006" xmlns:o="urn:schemas-microsoft-com:office:office" xmlns:r="http://schemas.openxmlformats.org/officeDocument/2006/relationships" xmlns:m="http://schemas.openxmlformats.org/officeDocument/2006/math" xmlns:v="urn:schemas-microsoft-com:vml" xmlns:wp14="http://schemas.microsoft.com/office/word/2010/wordprocessingDrawing" xmlns:wp="http://schemas.openxmlformats.org/drawingml/2006/wordprocessingDrawing" xmlns:w10="urn:schemas-microsoft-com:office:word" xmlns:w="http://schemas.openxmlformats.org/wordprocessingml/2006/main" xmlns:w14="http://schemas.microsoft.com/office/word/2010/wordml" xmlns:w15="http://schemas.microsoft.com/office/word/2012/wordml" xmlns:wpg="http://schemas.microsoft.com/office/word/2010/wordprocessingGroup" xmlns:wpi="http://schemas.microsoft.com/office/word/2010/wordprocessingInk" xmlns:wne="http://schemas.microsoft.com/office/word/2006/wordml" xmlns:wps="http://schemas.microsoft.com/office/word/2010/wordprocessingShape" mc:Ignorable="w14 w15 wp14">
+<w:document xmlns:wpc="http://schemas.microsoft.com/office/word/2010/wordprocessingCanvas" xmlns:cx="http://schemas.microsoft.com/office/drawing/2014/chartex" xmlns:cx1="http://schemas.microsoft.com/office/drawing/2015/9/8/chartex" xmlns:cx2="http://schemas.microsoft.com/office/drawing/2015/10/21/chartex" xmlns:cx3="http://schemas.microsoft.com/office/drawing/2016/5/9/chartex" xmlns:cx4="http://schemas.microsoft.com/office/drawing/2016/5/10/chartex" xmlns:cx5="http://schemas.microsoft.com/office/drawing/2016/5/11/chartex" xmlns:cx6="http://schemas.microsoft.com/office/drawing/2016/5/12/chartex" xmlns:cx7="http://schemas.microsoft.com/office/drawing/2016/5/13/chartex" xmlns:cx8="http://schemas.microsoft.com/office/drawing/2016/5/14/chartex" xmlns:mc="http://schemas.openxmlformats.org/markup-compatibility/2006" xmlns:aink="http://schemas.microsoft.com/office/drawing/2016/ink" xmlns:am3d="http://schemas.microsoft.com/office/drawing/2017/model3d" xmlns:o="urn:schemas-microsoft-com:office:office" xmlns:oel="http://schemas.microsoft.com/office/2019/extlst" xmlns:r="http://schemas.openxmlformats.org/officeDocument/2006/relationships" xmlns:m="http://schemas.openxmlformats.org/officeDocument/2006/math" xmlns:v="urn:schemas-microsoft-com:vml" xmlns:wp14="http://schemas.microsoft.com/office/word/2010/wordprocessingDrawing" xmlns:wp="http://schemas.openxmlformats.org/drawingml/2006/wordprocessingDrawing" xmlns:w10="urn:schemas-microsoft-com:office:word" xmlns:w="http://schemas.openxmlformats.org/wordprocessingml/2006/main" xmlns:w14="http://schemas.microsoft.com/office/word/2010/wordml" xmlns:w15="http://schemas.microsoft.com/office/word/2012/wordml" xmlns:w16cex="http://schemas.microsoft.com/office/word/2018/wordml/cex" xmlns:w16cid="http://schemas.microsoft.com/office/word/2016/wordml/cid" xmlns:w16="http://schemas.microsoft.com/office/word/2018/wordml" xmlns:w16sdtdh="http://schemas.microsoft.com/office/word/2020/wordml/sdtdatahash" xmlns:w16se="http://schemas.microsoft.com/office/word/2015/wordml/symex" xmlns:wpg="http://schemas.microsoft.com/office/word/2010/wordprocessingGroup" xmlns:wpi="http://schemas.microsoft.com/office/word/2010/wordprocessingInk" xmlns:wne="http://schemas.microsoft.com/office/word/2006/wordml" xmlns:wps="http://schemas.microsoft.com/office/word/2010/wordprocessingShape" mc:Ignorable="w14 w15 w16se w16cid w16 w16cex w16sdtdh wp14">
   <w:body>
     <w:p>
       <w:pPr>
@@ -460,25 +460,7 @@
           <w:sz w:val="24"/>
           <w:szCs w:val="24"/>
         </w:rPr>
-        <w:t xml:space="preserve"> It works in the direction of Bureau or Manpower, Employment &amp; Training under the Ministry of Expatriates welfare &amp; overseas Employment of Government of the </w:t>
-      </w:r>
-      <w:proofErr w:type="gramStart"/>
-      <w:r>
-        <w:rPr>
-          <w:rFonts w:ascii="Times New Roman" w:hAnsi="Times New Roman" w:cs="Times New Roman"/>
-          <w:sz w:val="24"/>
-          <w:szCs w:val="24"/>
-        </w:rPr>
-        <w:t>people’s</w:t>
-      </w:r>
-      <w:proofErr w:type="gramEnd"/>
-      <w:r>
-        <w:rPr>
-          <w:rFonts w:ascii="Times New Roman" w:hAnsi="Times New Roman" w:cs="Times New Roman"/>
-          <w:sz w:val="24"/>
-          <w:szCs w:val="24"/>
-        </w:rPr>
-        <w:t xml:space="preserve"> Republic of Bangladesh. </w:t>
+        <w:t xml:space="preserve"> It works in the direction of Bureau or Manpower, Employment &amp; Training under the Ministry of Expatriates welfare &amp; overseas Employment of Government of the people’s Republic of Bangladesh. </w:t>
       </w:r>
       <w:r>
         <w:rPr>
@@ -963,8 +945,6 @@
           <w:shd w:val="clear" w:color="auto" w:fill="FFFFFF"/>
         </w:rPr>
       </w:pPr>
-      <w:bookmarkStart w:id="0" w:name="_GoBack"/>
-      <w:bookmarkEnd w:id="0"/>
     </w:p>
     <w:p>
       <w:pPr>
@@ -978,6 +958,223 @@
           <w:shd w:val="clear" w:color="auto" w:fill="FFFFFF"/>
         </w:rPr>
       </w:pPr>
+    </w:p>
+    <w:p>
+      <w:pPr>
+        <w:rPr>
+          <w:rFonts w:ascii="Times New Roman" w:hAnsi="Times New Roman" w:cs="Times New Roman"/>
+          <w:b/>
+          <w:bCs/>
+          <w:sz w:val="28"/>
+          <w:szCs w:val="28"/>
+        </w:rPr>
+      </w:pPr>
+      <w:r>
+        <w:rPr>
+          <w:rFonts w:ascii="Times New Roman" w:hAnsi="Times New Roman" w:cs="Times New Roman"/>
+          <w:b/>
+          <w:bCs/>
+          <w:sz w:val="28"/>
+          <w:szCs w:val="28"/>
+        </w:rPr>
+        <w:t>1.3 Vision and Mission of the organizatio</w:t>
+      </w:r>
+      <w:r>
+        <w:rPr>
+          <w:rFonts w:ascii="Times New Roman" w:hAnsi="Times New Roman" w:cs="Times New Roman"/>
+          <w:b/>
+          <w:bCs/>
+          <w:sz w:val="28"/>
+          <w:szCs w:val="28"/>
+        </w:rPr>
+        <w:t>n</w:t>
+      </w:r>
+    </w:p>
+    <w:p>
+      <w:pPr>
+        <w:pStyle w:val="ListParagraph"/>
+        <w:numPr>
+          <w:ilvl w:val="0"/>
+          <w:numId w:val="4"/>
+        </w:numPr>
+        <w:spacing w:after="160" w:line="259" w:lineRule="auto"/>
+        <w:rPr>
+          <w:rFonts w:ascii="Times New Roman" w:hAnsi="Times New Roman" w:cs="Times New Roman"/>
+          <w:sz w:val="24"/>
+          <w:szCs w:val="24"/>
+        </w:rPr>
+      </w:pPr>
+      <w:r>
+        <w:rPr>
+          <w:rFonts w:ascii="Times New Roman" w:hAnsi="Times New Roman" w:cs="Times New Roman"/>
+          <w:sz w:val="24"/>
+          <w:szCs w:val="24"/>
+          <w:shd w:val="clear" w:color="auto" w:fill="FFFFFF"/>
+        </w:rPr>
+        <w:t>Facilitating world-class Department of Technical Education, Training and Skill Development through emphasis on developing high quality institutions, academic excellence and innovative research and development programmers.</w:t>
+      </w:r>
+    </w:p>
+    <w:p>
+      <w:pPr>
+        <w:pStyle w:val="ListParagraph"/>
+        <w:numPr>
+          <w:ilvl w:val="0"/>
+          <w:numId w:val="4"/>
+        </w:numPr>
+        <w:spacing w:after="160" w:line="259" w:lineRule="auto"/>
+        <w:rPr>
+          <w:rFonts w:ascii="Times New Roman" w:hAnsi="Times New Roman" w:cs="Times New Roman"/>
+          <w:sz w:val="24"/>
+          <w:szCs w:val="24"/>
+        </w:rPr>
+      </w:pPr>
+      <w:r>
+        <w:rPr>
+          <w:rFonts w:ascii="Times New Roman" w:hAnsi="Times New Roman" w:cs="Times New Roman"/>
+          <w:sz w:val="24"/>
+          <w:szCs w:val="24"/>
+        </w:rPr>
+        <w:t>To provide leadership in assuring quality and in stimulating innovation in technical sector.</w:t>
+      </w:r>
+    </w:p>
+    <w:p>
+      <w:pPr>
+        <w:pStyle w:val="ListParagraph"/>
+        <w:numPr>
+          <w:ilvl w:val="0"/>
+          <w:numId w:val="4"/>
+        </w:numPr>
+        <w:spacing w:after="160" w:line="259" w:lineRule="auto"/>
+        <w:rPr>
+          <w:rFonts w:ascii="Times New Roman" w:hAnsi="Times New Roman" w:cs="Times New Roman"/>
+          <w:sz w:val="24"/>
+          <w:szCs w:val="24"/>
+        </w:rPr>
+      </w:pPr>
+      <w:r>
+        <w:rPr>
+          <w:rFonts w:ascii="Times New Roman" w:hAnsi="Times New Roman" w:cs="Times New Roman"/>
+          <w:sz w:val="24"/>
+          <w:szCs w:val="24"/>
+        </w:rPr>
+        <w:t>Anticipate and prepare for the changing environment and the future needs in pursuits of technical advancements.</w:t>
+      </w:r>
+    </w:p>
+    <w:p>
+      <w:pPr>
+        <w:pStyle w:val="ListParagraph"/>
+        <w:numPr>
+          <w:ilvl w:val="0"/>
+          <w:numId w:val="4"/>
+        </w:numPr>
+        <w:spacing w:after="160" w:line="259" w:lineRule="auto"/>
+        <w:rPr>
+          <w:rFonts w:ascii="Times New Roman" w:hAnsi="Times New Roman" w:cs="Times New Roman"/>
+          <w:sz w:val="24"/>
+          <w:szCs w:val="24"/>
+        </w:rPr>
+      </w:pPr>
+      <w:r>
+        <w:rPr>
+          <w:rFonts w:ascii="Times New Roman" w:hAnsi="Times New Roman" w:cs="Times New Roman"/>
+          <w:sz w:val="24"/>
+          <w:szCs w:val="24"/>
+          <w:shd w:val="clear" w:color="auto" w:fill="FFFFFF"/>
+        </w:rPr>
+        <w:t>The ability to adapt and upgrade individual skills in a rapidly changing world</w:t>
+      </w:r>
+    </w:p>
+    <w:p>
+      <w:pPr>
+        <w:pStyle w:val="placeholder-tinymce-text"/>
+        <w:numPr>
+          <w:ilvl w:val="0"/>
+          <w:numId w:val="4"/>
+        </w:numPr>
+        <w:shd w:val="clear" w:color="auto" w:fill="FFFFFF"/>
+      </w:pPr>
+      <w:r>
+        <w:t>To assist the people in making educational and career decisions.</w:t>
+      </w:r>
+    </w:p>
+    <w:p>
+      <w:pPr>
+        <w:pStyle w:val="placeholder-tinymce-text"/>
+        <w:numPr>
+          <w:ilvl w:val="0"/>
+          <w:numId w:val="4"/>
+        </w:numPr>
+        <w:shd w:val="clear" w:color="auto" w:fill="FFFFFF"/>
+      </w:pPr>
+      <w:r>
+        <w:t>To make informed consumer decisions and apply practical life skills.​</w:t>
+      </w:r>
+    </w:p>
+    <w:p>
+      <w:pPr>
+        <w:pStyle w:val="placeholder-tinymce-text"/>
+        <w:numPr>
+          <w:ilvl w:val="0"/>
+          <w:numId w:val="4"/>
+        </w:numPr>
+        <w:shd w:val="clear" w:color="auto" w:fill="FFFFFF"/>
+      </w:pPr>
+      <w:r>
+        <w:rPr>
+          <w:shd w:val="clear" w:color="auto" w:fill="FFFFFF"/>
+        </w:rPr>
+        <w:t xml:space="preserve">To impart Technical Education &amp; Training, to provide substantial number of technicians in different disciplines for the emerging industrial fields of the </w:t>
+      </w:r>
+      <w:r>
+        <w:rPr>
+          <w:shd w:val="clear" w:color="auto" w:fill="FFFFFF"/>
+        </w:rPr>
+        <w:t>country.</w:t>
+      </w:r>
+    </w:p>
+    <w:p>
+      <w:pPr>
+        <w:pStyle w:val="placeholder-tinymce-text"/>
+        <w:numPr>
+          <w:ilvl w:val="0"/>
+          <w:numId w:val="4"/>
+        </w:numPr>
+        <w:shd w:val="clear" w:color="auto" w:fill="FFFFFF"/>
+      </w:pPr>
+      <w:r>
+        <w:rPr>
+          <w:shd w:val="clear" w:color="auto" w:fill="FFFFFF"/>
+        </w:rPr>
+        <w:t>Promoting industry-institute interaction for developing new products, services, and patents</w:t>
+      </w:r>
+      <w:r>
+        <w:rPr>
+          <w:shd w:val="clear" w:color="auto" w:fill="FFFFFF"/>
+        </w:rPr>
+        <w:t>.</w:t>
+      </w:r>
+    </w:p>
+    <w:p>
+      <w:pPr>
+        <w:pStyle w:val="placeholder-tinymce-text"/>
+        <w:numPr>
+          <w:ilvl w:val="0"/>
+          <w:numId w:val="4"/>
+        </w:numPr>
+        <w:shd w:val="clear" w:color="auto" w:fill="FFFFFF"/>
+      </w:pPr>
+      <w:r>
+        <w:rPr>
+          <w:shd w:val="clear" w:color="auto" w:fill="FFFFFF"/>
+        </w:rPr>
+        <w:t>To Transfer technical knowledge at the grassroot level</w:t>
+      </w:r>
+      <w:r>
+        <w:rPr>
+          <w:shd w:val="clear" w:color="auto" w:fill="FFFFFF"/>
+        </w:rPr>
+        <w:t>.</w:t>
+      </w:r>
     </w:p>
     <w:p>
       <w:pPr>
@@ -1010,8 +1207,8 @@
 </file>
 
 <file path=word/numbering.xml><?xml version="1.0" encoding="utf-8"?>
-<w:numbering xmlns:wpc="http://schemas.microsoft.com/office/word/2010/wordprocessingCanvas" xmlns:mc="http://schemas.openxmlformats.org/markup-compatibility/2006" xmlns:o="urn:schemas-microsoft-com:office:office" xmlns:r="http://schemas.openxmlformats.org/officeDocument/2006/relationships" xmlns:m="http://schemas.openxmlformats.org/officeDocument/2006/math" xmlns:v="urn:schemas-microsoft-com:vml" xmlns:wp14="http://schemas.microsoft.com/office/word/2010/wordprocessingDrawing" xmlns:wp="http://schemas.openxmlformats.org/drawingml/2006/wordprocessingDrawing" xmlns:w10="urn:schemas-microsoft-com:office:word" xmlns:w="http://schemas.openxmlformats.org/wordprocessingml/2006/main" xmlns:w14="http://schemas.microsoft.com/office/word/2010/wordml" xmlns:w15="http://schemas.microsoft.com/office/word/2012/wordml" xmlns:wpg="http://schemas.microsoft.com/office/word/2010/wordprocessingGroup" xmlns:wpi="http://schemas.microsoft.com/office/word/2010/wordprocessingInk" xmlns:wne="http://schemas.microsoft.com/office/word/2006/wordml" xmlns:wps="http://schemas.microsoft.com/office/word/2010/wordprocessingShape" mc:Ignorable="w14 w15 wp14">
-  <w:abstractNum w:abstractNumId="0">
+<w:numbering xmlns:wpc="http://schemas.microsoft.com/office/word/2010/wordprocessingCanvas" xmlns:cx="http://schemas.microsoft.com/office/drawing/2014/chartex" xmlns:cx1="http://schemas.microsoft.com/office/drawing/2015/9/8/chartex" xmlns:cx2="http://schemas.microsoft.com/office/drawing/2015/10/21/chartex" xmlns:cx3="http://schemas.microsoft.com/office/drawing/2016/5/9/chartex" xmlns:cx4="http://schemas.microsoft.com/office/drawing/2016/5/10/chartex" xmlns:cx5="http://schemas.microsoft.com/office/drawing/2016/5/11/chartex" xmlns:cx6="http://schemas.microsoft.com/office/drawing/2016/5/12/chartex" xmlns:cx7="http://schemas.microsoft.com/office/drawing/2016/5/13/chartex" xmlns:cx8="http://schemas.microsoft.com/office/drawing/2016/5/14/chartex" xmlns:mc="http://schemas.openxmlformats.org/markup-compatibility/2006" xmlns:aink="http://schemas.microsoft.com/office/drawing/2016/ink" xmlns:am3d="http://schemas.microsoft.com/office/drawing/2017/model3d" xmlns:o="urn:schemas-microsoft-com:office:office" xmlns:oel="http://schemas.microsoft.com/office/2019/extlst" xmlns:r="http://schemas.openxmlformats.org/officeDocument/2006/relationships" xmlns:m="http://schemas.openxmlformats.org/officeDocument/2006/math" xmlns:v="urn:schemas-microsoft-com:vml" xmlns:wp14="http://schemas.microsoft.com/office/word/2010/wordprocessingDrawing" xmlns:wp="http://schemas.openxmlformats.org/drawingml/2006/wordprocessingDrawing" xmlns:w10="urn:schemas-microsoft-com:office:word" xmlns:w="http://schemas.openxmlformats.org/wordprocessingml/2006/main" xmlns:w14="http://schemas.microsoft.com/office/word/2010/wordml" xmlns:w15="http://schemas.microsoft.com/office/word/2012/wordml" xmlns:w16cex="http://schemas.microsoft.com/office/word/2018/wordml/cex" xmlns:w16cid="http://schemas.microsoft.com/office/word/2016/wordml/cid" xmlns:w16="http://schemas.microsoft.com/office/word/2018/wordml" xmlns:w16sdtdh="http://schemas.microsoft.com/office/word/2020/wordml/sdtdatahash" xmlns:w16se="http://schemas.microsoft.com/office/word/2015/wordml/symex" xmlns:wpg="http://schemas.microsoft.com/office/word/2010/wordprocessingGroup" xmlns:wpi="http://schemas.microsoft.com/office/word/2010/wordprocessingInk" xmlns:wne="http://schemas.microsoft.com/office/word/2006/wordml" xmlns:wps="http://schemas.microsoft.com/office/word/2010/wordprocessingShape" mc:Ignorable="w14 w15 w16se w16cid w16 w16cex w16sdtdh wp14">
+  <w:abstractNum w:abstractNumId="0" w15:restartNumberingAfterBreak="0">
     <w:nsid w:val="1B9D0518"/>
     <w:multiLevelType w:val="hybridMultilevel"/>
     <w:tmpl w:val="2A22D48E"/>
@@ -1124,7 +1321,120 @@
       </w:rPr>
     </w:lvl>
   </w:abstractNum>
-  <w:abstractNum w:abstractNumId="1">
+  <w:abstractNum w:abstractNumId="1" w15:restartNumberingAfterBreak="0">
+    <w:nsid w:val="3C247A9C"/>
+    <w:multiLevelType w:val="hybridMultilevel"/>
+    <w:tmpl w:val="F9D88F82"/>
+    <w:lvl w:ilvl="0" w:tplc="04090001">
+      <w:start w:val="1"/>
+      <w:numFmt w:val="bullet"/>
+      <w:lvlText w:val=""/>
+      <w:lvlJc w:val="left"/>
+      <w:pPr>
+        <w:ind w:left="720" w:hanging="360"/>
+      </w:pPr>
+      <w:rPr>
+        <w:rFonts w:ascii="Symbol" w:hAnsi="Symbol" w:hint="default"/>
+      </w:rPr>
+    </w:lvl>
+    <w:lvl w:ilvl="1" w:tplc="04090003" w:tentative="1">
+      <w:start w:val="1"/>
+      <w:numFmt w:val="bullet"/>
+      <w:lvlText w:val="o"/>
+      <w:lvlJc w:val="left"/>
+      <w:pPr>
+        <w:ind w:left="1440" w:hanging="360"/>
+      </w:pPr>
+      <w:rPr>
+        <w:rFonts w:ascii="Courier New" w:hAnsi="Courier New" w:cs="Courier New" w:hint="default"/>
+      </w:rPr>
+    </w:lvl>
+    <w:lvl w:ilvl="2" w:tplc="04090005" w:tentative="1">
+      <w:start w:val="1"/>
+      <w:numFmt w:val="bullet"/>
+      <w:lvlText w:val=""/>
+      <w:lvlJc w:val="left"/>
+      <w:pPr>
+        <w:ind w:left="2160" w:hanging="360"/>
+      </w:pPr>
+      <w:rPr>
+        <w:rFonts w:ascii="Wingdings" w:hAnsi="Wingdings" w:hint="default"/>
+      </w:rPr>
+    </w:lvl>
+    <w:lvl w:ilvl="3" w:tplc="04090001" w:tentative="1">
+      <w:start w:val="1"/>
+      <w:numFmt w:val="bullet"/>
+      <w:lvlText w:val=""/>
+      <w:lvlJc w:val="left"/>
+      <w:pPr>
+        <w:ind w:left="2880" w:hanging="360"/>
+      </w:pPr>
+      <w:rPr>
+        <w:rFonts w:ascii="Symbol" w:hAnsi="Symbol" w:hint="default"/>
+      </w:rPr>
+    </w:lvl>
+    <w:lvl w:ilvl="4" w:tplc="04090003" w:tentative="1">
+      <w:start w:val="1"/>
+      <w:numFmt w:val="bullet"/>
+      <w:lvlText w:val="o"/>
+      <w:lvlJc w:val="left"/>
+      <w:pPr>
+        <w:ind w:left="3600" w:hanging="360"/>
+      </w:pPr>
+      <w:rPr>
+        <w:rFonts w:ascii="Courier New" w:hAnsi="Courier New" w:cs="Courier New" w:hint="default"/>
+      </w:rPr>
+    </w:lvl>
+    <w:lvl w:ilvl="5" w:tplc="04090005" w:tentative="1">
+      <w:start w:val="1"/>
+      <w:numFmt w:val="bullet"/>
+      <w:lvlText w:val=""/>
+      <w:lvlJc w:val="left"/>
+      <w:pPr>
+        <w:ind w:left="4320" w:hanging="360"/>
+      </w:pPr>
+      <w:rPr>
+        <w:rFonts w:ascii="Wingdings" w:hAnsi="Wingdings" w:hint="default"/>
+      </w:rPr>
+    </w:lvl>
+    <w:lvl w:ilvl="6" w:tplc="04090001" w:tentative="1">
+      <w:start w:val="1"/>
+      <w:numFmt w:val="bullet"/>
+      <w:lvlText w:val=""/>
+      <w:lvlJc w:val="left"/>
+      <w:pPr>
+        <w:ind w:left="5040" w:hanging="360"/>
+      </w:pPr>
+      <w:rPr>
+        <w:rFonts w:ascii="Symbol" w:hAnsi="Symbol" w:hint="default"/>
+      </w:rPr>
+    </w:lvl>
+    <w:lvl w:ilvl="7" w:tplc="04090003" w:tentative="1">
+      <w:start w:val="1"/>
+      <w:numFmt w:val="bullet"/>
+      <w:lvlText w:val="o"/>
+      <w:lvlJc w:val="left"/>
+      <w:pPr>
+        <w:ind w:left="5760" w:hanging="360"/>
+      </w:pPr>
+      <w:rPr>
+        <w:rFonts w:ascii="Courier New" w:hAnsi="Courier New" w:cs="Courier New" w:hint="default"/>
+      </w:rPr>
+    </w:lvl>
+    <w:lvl w:ilvl="8" w:tplc="04090005" w:tentative="1">
+      <w:start w:val="1"/>
+      <w:numFmt w:val="bullet"/>
+      <w:lvlText w:val=""/>
+      <w:lvlJc w:val="left"/>
+      <w:pPr>
+        <w:ind w:left="6480" w:hanging="360"/>
+      </w:pPr>
+      <w:rPr>
+        <w:rFonts w:ascii="Wingdings" w:hAnsi="Wingdings" w:hint="default"/>
+      </w:rPr>
+    </w:lvl>
+  </w:abstractNum>
+  <w:abstractNum w:abstractNumId="2" w15:restartNumberingAfterBreak="0">
     <w:nsid w:val="5B7A331E"/>
     <w:multiLevelType w:val="hybridMultilevel"/>
     <w:tmpl w:val="7000314C"/>
@@ -1237,7 +1547,7 @@
       </w:rPr>
     </w:lvl>
   </w:abstractNum>
-  <w:abstractNum w:abstractNumId="2">
+  <w:abstractNum w:abstractNumId="3" w15:restartNumberingAfterBreak="0">
     <w:nsid w:val="5FEB0F9A"/>
     <w:multiLevelType w:val="hybridMultilevel"/>
     <w:tmpl w:val="1B24B1B8"/>
@@ -1326,20 +1636,23 @@
       </w:pPr>
     </w:lvl>
   </w:abstractNum>
-  <w:num w:numId="1">
+  <w:num w:numId="1" w16cid:durableId="1696810280">
     <w:abstractNumId w:val="0"/>
   </w:num>
-  <w:num w:numId="2">
+  <w:num w:numId="2" w16cid:durableId="79260688">
+    <w:abstractNumId w:val="2"/>
+  </w:num>
+  <w:num w:numId="3" w16cid:durableId="125709424">
+    <w:abstractNumId w:val="3"/>
+  </w:num>
+  <w:num w:numId="4" w16cid:durableId="1711999162">
     <w:abstractNumId w:val="1"/>
-  </w:num>
-  <w:num w:numId="3">
-    <w:abstractNumId w:val="2"/>
   </w:num>
 </w:numbering>
 </file>
 
 <file path=word/styles.xml><?xml version="1.0" encoding="utf-8"?>
-<w:styles xmlns:mc="http://schemas.openxmlformats.org/markup-compatibility/2006" xmlns:r="http://schemas.openxmlformats.org/officeDocument/2006/relationships" xmlns:w="http://schemas.openxmlformats.org/wordprocessingml/2006/main" xmlns:w14="http://schemas.microsoft.com/office/word/2010/wordml" xmlns:w15="http://schemas.microsoft.com/office/word/2012/wordml" mc:Ignorable="w14 w15">
+<w:styles xmlns:mc="http://schemas.openxmlformats.org/markup-compatibility/2006" xmlns:r="http://schemas.openxmlformats.org/officeDocument/2006/relationships" xmlns:w="http://schemas.openxmlformats.org/wordprocessingml/2006/main" xmlns:w14="http://schemas.microsoft.com/office/word/2010/wordml" xmlns:w15="http://schemas.microsoft.com/office/word/2012/wordml" xmlns:w16cex="http://schemas.microsoft.com/office/word/2018/wordml/cex" xmlns:w16cid="http://schemas.microsoft.com/office/word/2016/wordml/cid" xmlns:w16="http://schemas.microsoft.com/office/word/2018/wordml" xmlns:w16sdtdh="http://schemas.microsoft.com/office/word/2020/wordml/sdtdatahash" xmlns:w16se="http://schemas.microsoft.com/office/word/2015/wordml/symex" mc:Ignorable="w14 w15 w16se w16cid w16 w16cex w16sdtdh">
   <w:docDefaults>
     <w:rPrDefault>
       <w:rPr>
@@ -1355,7 +1668,7 @@
       </w:pPr>
     </w:pPrDefault>
   </w:docDefaults>
-  <w:latentStyles w:defLockedState="0" w:defUIPriority="99" w:defSemiHidden="0" w:defUnhideWhenUsed="0" w:defQFormat="0" w:count="371">
+  <w:latentStyles w:defLockedState="0" w:defUIPriority="99" w:defSemiHidden="0" w:defUnhideWhenUsed="0" w:defQFormat="0" w:count="376">
     <w:lsdException w:name="Normal" w:uiPriority="0" w:qFormat="1"/>
     <w:lsdException w:name="heading 1" w:uiPriority="9" w:qFormat="1"/>
     <w:lsdException w:name="heading 2" w:semiHidden="1" w:uiPriority="9" w:unhideWhenUsed="1" w:qFormat="1"/>
@@ -1461,7 +1774,6 @@
     <w:lsdException w:name="HTML Sample" w:semiHidden="1" w:unhideWhenUsed="1"/>
     <w:lsdException w:name="HTML Typewriter" w:semiHidden="1" w:unhideWhenUsed="1"/>
     <w:lsdException w:name="HTML Variable" w:semiHidden="1" w:unhideWhenUsed="1"/>
-    <w:lsdException w:name="Normal Table" w:semiHidden="1" w:unhideWhenUsed="1"/>
     <w:lsdException w:name="annotation subject" w:semiHidden="1" w:unhideWhenUsed="1"/>
     <w:lsdException w:name="No List" w:semiHidden="1" w:unhideWhenUsed="1"/>
     <w:lsdException w:name="Outline List 1" w:semiHidden="1" w:unhideWhenUsed="1"/>
@@ -1504,11 +1816,8 @@
     <w:lsdException w:name="Table Contemporary" w:semiHidden="1" w:unhideWhenUsed="1"/>
     <w:lsdException w:name="Table Elegant" w:semiHidden="1" w:unhideWhenUsed="1"/>
     <w:lsdException w:name="Table Professional" w:semiHidden="1" w:unhideWhenUsed="1"/>
-    <w:lsdException w:name="Table Subtle 1" w:semiHidden="1" w:unhideWhenUsed="1"/>
     <w:lsdException w:name="Table Subtle 2" w:semiHidden="1" w:unhideWhenUsed="1"/>
     <w:lsdException w:name="Table Web 1" w:semiHidden="1" w:unhideWhenUsed="1"/>
-    <w:lsdException w:name="Table Web 2" w:semiHidden="1" w:unhideWhenUsed="1"/>
-    <w:lsdException w:name="Table Web 3" w:semiHidden="1" w:unhideWhenUsed="1"/>
     <w:lsdException w:name="Balloon Text" w:semiHidden="1" w:unhideWhenUsed="1"/>
     <w:lsdException w:name="Table Grid" w:uiPriority="59"/>
     <w:lsdException w:name="Table Theme" w:semiHidden="1" w:unhideWhenUsed="1"/>
@@ -1727,6 +2036,11 @@
     <w:lsdException w:name="List Table 5 Dark Accent 6" w:uiPriority="50"/>
     <w:lsdException w:name="List Table 6 Colorful Accent 6" w:uiPriority="51"/>
     <w:lsdException w:name="List Table 7 Colorful Accent 6" w:uiPriority="52"/>
+    <w:lsdException w:name="Mention" w:semiHidden="1" w:unhideWhenUsed="1"/>
+    <w:lsdException w:name="Smart Hyperlink" w:semiHidden="1" w:unhideWhenUsed="1"/>
+    <w:lsdException w:name="Hashtag" w:semiHidden="1" w:unhideWhenUsed="1"/>
+    <w:lsdException w:name="Unresolved Mention" w:semiHidden="1" w:unhideWhenUsed="1"/>
+    <w:lsdException w:name="Smart Link" w:semiHidden="1" w:unhideWhenUsed="1"/>
   </w:latentStyles>
   <w:style w:type="paragraph" w:default="1" w:styleId="Normal">
     <w:name w:val="Normal"/>
@@ -1776,6 +2090,19 @@
     <w:uiPriority w:val="99"/>
     <w:unhideWhenUsed/>
     <w:rsid w:val="006D24F3"/>
+    <w:pPr>
+      <w:spacing w:before="100" w:beforeAutospacing="1" w:after="100" w:afterAutospacing="1" w:line="240" w:lineRule="auto"/>
+    </w:pPr>
+    <w:rPr>
+      <w:rFonts w:ascii="Times New Roman" w:eastAsia="Times New Roman" w:hAnsi="Times New Roman" w:cs="Times New Roman"/>
+      <w:sz w:val="24"/>
+      <w:szCs w:val="24"/>
+    </w:rPr>
+  </w:style>
+  <w:style w:type="paragraph" w:customStyle="1" w:styleId="placeholder-tinymce-text">
+    <w:name w:val="placeholder-tinymce-text"/>
+    <w:basedOn w:val="Normal"/>
+    <w:rsid w:val="00614EFC"/>
     <w:pPr>
       <w:spacing w:before="100" w:beforeAutospacing="1" w:after="100" w:afterAutospacing="1" w:line="240" w:lineRule="auto"/>
     </w:pPr>

</xml_diff>